<commit_message>
Cambio en el visionamiento
</commit_message>
<xml_diff>
--- a/Analisis/visionamiento.docx
+++ b/Analisis/visionamiento.docx
@@ -11,28 +11,19 @@
         <w:rPr>
           <w:b/>
         </w:rPr>
-        <w:t xml:space="preserve">Caso de estudio </w:t>
-      </w:r>
-      <w:r>
+        <w:t>Caso de estudio a Implementar:</w:t>
+      </w:r>
+    </w:p>
+    <w:p>
+      <w:pPr>
+        <w:pStyle w:val="Normal"/>
         <w:rPr>
-          <w:b/>
+          <w:u w:val="none"/>
         </w:rPr>
-        <w:t>a Implementar</w:t>
-      </w:r>
-      <w:r>
-        <w:rPr>
-          <w:b/>
-        </w:rPr>
-        <w:t>:</w:t>
-      </w:r>
-    </w:p>
-    <w:p>
-      <w:pPr>
-        <w:pStyle w:val="Normal"/>
-        <w:rPr/>
-      </w:pPr>
-      <w:r>
-        <w:rPr/>
+      </w:pPr>
+      <w:r>
+        <w:rPr/>
+        <w:t>CAMBIO 1</w:t>
       </w:r>
     </w:p>
     <w:p>
@@ -216,10 +207,10 @@
         <w:tblStyle w:val="Tablaconcuadrcula"/>
         <w:tblW w:w="8494" w:type="dxa"/>
         <w:jc w:val="left"/>
-        <w:tblInd w:w="0" w:type="dxa"/>
+        <w:tblInd w:w="-5" w:type="dxa"/>
         <w:tblCellMar>
           <w:top w:w="0" w:type="dxa"/>
-          <w:left w:w="108" w:type="dxa"/>
+          <w:left w:w="103" w:type="dxa"/>
           <w:bottom w:w="0" w:type="dxa"/>
           <w:right w:w="108" w:type="dxa"/>
         </w:tblCellMar>
@@ -237,7 +228,7 @@
             <w:tcBorders/>
             <w:shd w:fill="auto" w:val="clear"/>
             <w:tcMar>
-              <w:left w:w="108" w:type="dxa"/>
+              <w:left w:w="103" w:type="dxa"/>
             </w:tcMar>
           </w:tcPr>
           <w:p>
@@ -266,7 +257,7 @@
             <w:tcBorders/>
             <w:shd w:fill="auto" w:val="clear"/>
             <w:tcMar>
-              <w:left w:w="108" w:type="dxa"/>
+              <w:left w:w="103" w:type="dxa"/>
             </w:tcMar>
           </w:tcPr>
           <w:p>
@@ -298,7 +289,7 @@
             <w:tcBorders/>
             <w:shd w:fill="auto" w:val="clear"/>
             <w:tcMar>
-              <w:left w:w="108" w:type="dxa"/>
+              <w:left w:w="103" w:type="dxa"/>
             </w:tcMar>
             <w:vAlign w:val="center"/>
           </w:tcPr>
@@ -326,7 +317,7 @@
             <w:tcBorders/>
             <w:shd w:fill="auto" w:val="clear"/>
             <w:tcMar>
-              <w:left w:w="108" w:type="dxa"/>
+              <w:left w:w="103" w:type="dxa"/>
             </w:tcMar>
             <w:vAlign w:val="center"/>
           </w:tcPr>
@@ -357,7 +348,7 @@
             <w:tcBorders/>
             <w:shd w:fill="auto" w:val="clear"/>
             <w:tcMar>
-              <w:left w:w="108" w:type="dxa"/>
+              <w:left w:w="103" w:type="dxa"/>
             </w:tcMar>
             <w:vAlign w:val="center"/>
           </w:tcPr>
@@ -385,7 +376,7 @@
             <w:tcBorders/>
             <w:shd w:fill="auto" w:val="clear"/>
             <w:tcMar>
-              <w:left w:w="108" w:type="dxa"/>
+              <w:left w:w="103" w:type="dxa"/>
             </w:tcMar>
             <w:vAlign w:val="center"/>
           </w:tcPr>
@@ -416,7 +407,7 @@
             <w:tcBorders/>
             <w:shd w:fill="auto" w:val="clear"/>
             <w:tcMar>
-              <w:left w:w="108" w:type="dxa"/>
+              <w:left w:w="103" w:type="dxa"/>
             </w:tcMar>
             <w:vAlign w:val="center"/>
           </w:tcPr>
@@ -444,7 +435,7 @@
             <w:tcBorders/>
             <w:shd w:fill="auto" w:val="clear"/>
             <w:tcMar>
-              <w:left w:w="108" w:type="dxa"/>
+              <w:left w:w="103" w:type="dxa"/>
             </w:tcMar>
             <w:vAlign w:val="center"/>
           </w:tcPr>
@@ -475,7 +466,7 @@
             <w:tcBorders/>
             <w:shd w:fill="auto" w:val="clear"/>
             <w:tcMar>
-              <w:left w:w="108" w:type="dxa"/>
+              <w:left w:w="103" w:type="dxa"/>
             </w:tcMar>
             <w:vAlign w:val="center"/>
           </w:tcPr>
@@ -503,7 +494,7 @@
             <w:tcBorders/>
             <w:shd w:fill="auto" w:val="clear"/>
             <w:tcMar>
-              <w:left w:w="108" w:type="dxa"/>
+              <w:left w:w="103" w:type="dxa"/>
             </w:tcMar>
             <w:vAlign w:val="center"/>
           </w:tcPr>
@@ -534,7 +525,7 @@
             <w:tcBorders/>
             <w:shd w:fill="auto" w:val="clear"/>
             <w:tcMar>
-              <w:left w:w="108" w:type="dxa"/>
+              <w:left w:w="103" w:type="dxa"/>
             </w:tcMar>
             <w:vAlign w:val="center"/>
           </w:tcPr>
@@ -562,7 +553,7 @@
             <w:tcBorders/>
             <w:shd w:fill="auto" w:val="clear"/>
             <w:tcMar>
-              <w:left w:w="108" w:type="dxa"/>
+              <w:left w:w="103" w:type="dxa"/>
             </w:tcMar>
             <w:vAlign w:val="center"/>
           </w:tcPr>
@@ -593,7 +584,7 @@
             <w:tcBorders/>
             <w:shd w:fill="auto" w:val="clear"/>
             <w:tcMar>
-              <w:left w:w="108" w:type="dxa"/>
+              <w:left w:w="103" w:type="dxa"/>
             </w:tcMar>
             <w:vAlign w:val="center"/>
           </w:tcPr>
@@ -620,7 +611,7 @@
             <w:tcBorders/>
             <w:shd w:fill="auto" w:val="clear"/>
             <w:tcMar>
-              <w:left w:w="108" w:type="dxa"/>
+              <w:left w:w="103" w:type="dxa"/>
             </w:tcMar>
             <w:vAlign w:val="center"/>
           </w:tcPr>
@@ -650,7 +641,7 @@
             <w:tcBorders/>
             <w:shd w:fill="auto" w:val="clear"/>
             <w:tcMar>
-              <w:left w:w="108" w:type="dxa"/>
+              <w:left w:w="103" w:type="dxa"/>
             </w:tcMar>
             <w:vAlign w:val="center"/>
           </w:tcPr>
@@ -678,7 +669,7 @@
             <w:tcBorders/>
             <w:shd w:fill="auto" w:val="clear"/>
             <w:tcMar>
-              <w:left w:w="108" w:type="dxa"/>
+              <w:left w:w="103" w:type="dxa"/>
             </w:tcMar>
             <w:vAlign w:val="center"/>
           </w:tcPr>
@@ -709,7 +700,7 @@
             <w:tcBorders/>
             <w:shd w:fill="auto" w:val="clear"/>
             <w:tcMar>
-              <w:left w:w="108" w:type="dxa"/>
+              <w:left w:w="103" w:type="dxa"/>
             </w:tcMar>
             <w:vAlign w:val="center"/>
           </w:tcPr>
@@ -737,7 +728,7 @@
             <w:tcBorders/>
             <w:shd w:fill="auto" w:val="clear"/>
             <w:tcMar>
-              <w:left w:w="108" w:type="dxa"/>
+              <w:left w:w="103" w:type="dxa"/>
             </w:tcMar>
             <w:vAlign w:val="center"/>
           </w:tcPr>
@@ -799,7 +790,6 @@
     <w:rPrDefault>
       <w:rPr>
         <w:rFonts w:ascii="Calibri" w:hAnsi="Calibri" w:eastAsia="Calibri" w:cs="" w:asciiTheme="minorHAnsi" w:cstheme="minorBidi" w:eastAsiaTheme="minorHAnsi" w:hAnsiTheme="minorHAnsi"/>
-        <w:sz w:val="22"/>
         <w:szCs w:val="22"/>
         <w:lang w:val="es-EC" w:eastAsia="en-US" w:bidi="ar-SA"/>
       </w:rPr>
@@ -1196,7 +1186,7 @@
       <w:color w:val="000000"/>
       <w:sz w:val="22"/>
       <w:szCs w:val="22"/>
-      <w:lang w:eastAsia="es-EC" w:val="es-EC" w:bidi="ar-SA"/>
+      <w:lang w:val="es-EC" w:eastAsia="es-EC" w:bidi="ar-SA"/>
     </w:rPr>
   </w:style>
   <w:style w:type="character" w:styleId="DefaultParagraphFont" w:default="1">

</xml_diff>